<commit_message>
done translating the left
</commit_message>
<xml_diff>
--- a/lab_2/Wireshark_TCP.docx
+++ b/lab_2/Wireshark_TCP.docx
@@ -253,7 +253,36 @@
         <w:t>the</w:t>
       </w:r>
       <w:r>
-        <w:t xml:space="preserve"> attached txt file alice.txt in the lab repository, which is </w:t>
+        <w:t xml:space="preserve"> attached txt file alice.txt in the lab repository</w:t>
+      </w:r>
+      <w:r>
+        <w:t xml:space="preserve"> </w:t>
+      </w:r>
+      <w:r>
+        <w:rPr>
+          <w:rFonts w:hint="eastAsia"/>
+          <w:lang w:eastAsia="zh-CN"/>
+        </w:rPr>
+        <w:t>fro</w:t>
+      </w:r>
+      <w:r>
+        <w:t>m the website www.</w:t>
+      </w:r>
+      <w:r>
+        <w:rPr>
+          <w:rFonts w:hint="eastAsia"/>
+          <w:lang w:eastAsia="zh-CN"/>
+        </w:rPr>
+        <w:t>g</w:t>
+      </w:r>
+      <w:r>
+        <w:rPr>
+          <w:lang w:eastAsia="zh-CN"/>
+        </w:rPr>
+        <w:t>ithub.com/network-distributed</w:t>
+      </w:r>
+      <w:r>
+        <w:t xml:space="preserve">, which is </w:t>
       </w:r>
       <w:r>
         <w:t xml:space="preserve">an ASCII copy of </w:t>
@@ -539,15 +568,7 @@
     <w:p/>
     <w:p>
       <w:r>
-        <w:t xml:space="preserve">Save this capture trace into a </w:t>
-      </w:r>
-      <w:proofErr w:type="spellStart"/>
-      <w:r>
-        <w:t>pcapng</w:t>
-      </w:r>
-      <w:proofErr w:type="spellEnd"/>
-      <w:r>
-        <w:t xml:space="preserve"> file. </w:t>
+        <w:t xml:space="preserve">Save this capture trace into a pcapng file. </w:t>
       </w:r>
       <w:r>
         <w:t>You may use it when</w:t>
@@ -611,17 +632,30 @@
         <w:t>uld see an HTTP POST message.  Depending on the version of Wireshark you are using, you might see</w:t>
       </w:r>
       <w:r>
-        <w:t xml:space="preserve"> a series of “HTTP Continuation” messages being sent from your computer to gaia.cs.umass.edu.  Recall from our discussion in the earlier HTTP Wireshark lab, that is no such thing as an HTTP Continuation message – this is Wireshark’s way of indicating that there are multiple TCP segments being used to carry a single HTTP message. </w:t>
+        <w:t xml:space="preserve"> a series of “HTTP Continuation” messages being sent from your computer to gaia.cs.umass.edu.  Recall from our discussion in the earlier HTTP Wireshark lab, that is no such thing as an HTTP Continuation message – this is Wireshark’s way of indicating that there are multiple TCP segments being used to carry </w:t>
+      </w:r>
+      <w:r>
+        <w:rPr>
+          <w:rFonts w:hint="eastAsia"/>
+          <w:lang w:eastAsia="zh-CN"/>
+        </w:rPr>
+        <w:t>o</w:t>
+      </w:r>
+      <w:r>
+        <w:t>ne</w:t>
+      </w:r>
+      <w:r>
+        <w:t xml:space="preserve"> single HTTP message. </w:t>
       </w:r>
       <w:r>
         <w:t>In more recent versions of Wireshark, you’ll see “[TCP segment of a reassembled PDU]” in the Info c</w:t>
       </w:r>
       <w:r>
-        <w:t xml:space="preserve">olumn of the Wireshark display to indicate that this TCP segment contained data that belonged to an upper layer protocol message (in our </w:t>
+        <w:t xml:space="preserve">olumn of the Wireshark display to indicate that this TCP segment contained data that belonged to an upper layer protocol message </w:t>
       </w:r>
       <w:r>
         <w:lastRenderedPageBreak/>
-        <w:t xml:space="preserve">case here, HTTP). </w:t>
+        <w:t xml:space="preserve">(in our case here, HTTP). </w:t>
       </w:r>
       <w:r>
         <w:t>You should also see TCP ACK segments being returned from gaia.cs.umass.edu to your computer.</w:t>
@@ -632,13 +666,8 @@
       <w:r>
         <w:t xml:space="preserve">Answer the following questions, by opening the Wireshark captured packet </w:t>
       </w:r>
-      <w:proofErr w:type="spellStart"/>
-      <w:r>
-        <w:t>pcapng</w:t>
-      </w:r>
-      <w:proofErr w:type="spellEnd"/>
-      <w:r>
-        <w:t xml:space="preserve"> </w:t>
+      <w:r>
+        <w:t xml:space="preserve">pcapng </w:t>
       </w:r>
       <w:r>
         <w:t>file</w:t>
@@ -972,13 +1001,23 @@
       </w:r>
       <w:proofErr w:type="spellEnd"/>
       <w:r>
-        <w:t xml:space="preserve"> value (see Section 3.5.3, page 2</w:t>
-      </w:r>
-      <w:r>
-        <w:t>42</w:t>
-      </w:r>
-      <w:r>
-        <w:t xml:space="preserve"> in text) after the receipt of each ACK?  Assume that the value of the </w:t>
+        <w:t xml:space="preserve"> value (see Section 3.5.3</w:t>
+      </w:r>
+      <w:r>
+        <w:t xml:space="preserve"> in text</w:t>
+      </w:r>
+      <w:r>
+        <w:rPr>
+          <w:rFonts w:hint="eastAsia"/>
+          <w:lang w:eastAsia="zh-CN"/>
+        </w:rPr>
+        <w:t>b</w:t>
+      </w:r>
+      <w:r>
+        <w:t>ook</w:t>
+      </w:r>
+      <w:r>
+        <w:t xml:space="preserve">) after the receipt of each ACK?  Assume that the value of the </w:t>
       </w:r>
       <w:proofErr w:type="spellStart"/>
       <w:r>
@@ -1003,11 +1042,13 @@
         <w:t xml:space="preserve"> </w:t>
       </w:r>
       <w:r>
-        <w:t>equation on page 2</w:t>
-      </w:r>
-      <w:r>
-        <w:t>42</w:t>
-      </w:r>
+        <w:t xml:space="preserve">equation </w:t>
+      </w:r>
+      <w:r>
+        <w:t>in the textbook</w:t>
+      </w:r>
+      <w:bookmarkStart w:id="0" w:name="_GoBack"/>
+      <w:bookmarkEnd w:id="0"/>
       <w:r>
         <w:t xml:space="preserve"> for all subsequent segments.</w:t>
       </w:r>
@@ -1418,18 +1459,10 @@
         <w:footnoteRef/>
       </w:r>
       <w:r>
-        <w:t xml:space="preserve"> </w:t>
-      </w:r>
-      <w:bookmarkStart w:id="0" w:name="_GoBack"/>
-      <w:bookmarkEnd w:id="0"/>
-      <w:r>
-        <w:t>If your trace indicates a TCP length greater than 1500 bytes</w:t>
-      </w:r>
-      <w:r>
-        <w:t xml:space="preserve"> </w:t>
-      </w:r>
-      <w:r>
-        <w:t>(40 bytes of TCP/IP header data and 1460 bytes of TCP payload)</w:t>
+        <w:t xml:space="preserve"> If your trace indicates a TCP length greater than 1500 bytes</w:t>
+      </w:r>
+      <w:r>
+        <w:t xml:space="preserve"> (40 bytes of TCP/IP header data and 1460 bytes of TCP payload)</w:t>
       </w:r>
       <w:r>
         <w:t>, and your computer is using an Ethernet connection, then Wireshark is reporting the wrong TCP segment length; it will likely also show only one large TCP segment rather than multiple smaller segments.  Your computer is indeed probably sending multiple smaller segments, as indicated by the ACKs it receives.  This inconsistency in reported segment lengths is due to the interaction between the Ethernet driver and the Wireshark software.</w:t>

</xml_diff>

<commit_message>
verified one more time
</commit_message>
<xml_diff>
--- a/lab_2/Wireshark_TCP.docx
+++ b/lab_2/Wireshark_TCP.docx
@@ -94,6 +94,9 @@
       </w:pPr>
     </w:p>
     <w:p>
+      <w:pPr>
+        <w:jc w:val="both"/>
+      </w:pPr>
       <w:r>
         <w:t xml:space="preserve">In this lab, we’ll investigate the behavior of </w:t>
       </w:r>
@@ -125,8 +128,15 @@
         <w:t>we’ll investigate the performance (throughput and round-trip time) of the TCP connection between your computer and the server.</w:t>
       </w:r>
     </w:p>
-    <w:p/>
-    <w:p>
+    <w:p>
+      <w:pPr>
+        <w:jc w:val="both"/>
+      </w:pPr>
+    </w:p>
+    <w:p>
+      <w:pPr>
+        <w:jc w:val="both"/>
+      </w:pPr>
       <w:r>
         <w:t xml:space="preserve">Before beginning this lab, </w:t>
       </w:r>
@@ -509,6 +519,7 @@
     </w:p>
     <w:p/>
     <w:p/>
+    <w:p/>
     <w:p>
       <w:r>
         <w:rPr>
@@ -516,10 +527,10 @@
         </w:rPr>
         <w:lastRenderedPageBreak/>
         <w:drawing>
-          <wp:inline distT="0" distB="0" distL="0" distR="0">
-            <wp:extent cx="5478780" cy="4061460"/>
-            <wp:effectExtent l="0" t="0" r="0" b="0"/>
-            <wp:docPr id="2" name="图片 2"/>
+          <wp:inline distT="0" distB="0" distL="0" distR="0" wp14:anchorId="23ED81B8" wp14:editId="135C5AB9">
+            <wp:extent cx="5486400" cy="3193415"/>
+            <wp:effectExtent l="0" t="0" r="0" b="6985"/>
+            <wp:docPr id="5" name="图片 5"/>
             <wp:cNvGraphicFramePr>
               <a:graphicFrameLocks xmlns:a="http://schemas.openxmlformats.org/drawingml/2006/main" noChangeAspect="1"/>
             </wp:cNvGraphicFramePr>
@@ -527,36 +538,23 @@
               <a:graphicData uri="http://schemas.openxmlformats.org/drawingml/2006/picture">
                 <pic:pic xmlns:pic="http://schemas.openxmlformats.org/drawingml/2006/picture">
                   <pic:nvPicPr>
-                    <pic:cNvPr id="0" name="Picture 2"/>
-                    <pic:cNvPicPr>
-                      <a:picLocks noChangeAspect="1" noChangeArrowheads="1"/>
-                    </pic:cNvPicPr>
+                    <pic:cNvPr id="1" name=""/>
+                    <pic:cNvPicPr/>
                   </pic:nvPicPr>
                   <pic:blipFill>
-                    <a:blip r:embed="rId9">
-                      <a:extLst>
-                        <a:ext uri="{28A0092B-C50C-407E-A947-70E740481C1C}">
-                          <a14:useLocalDpi xmlns:a14="http://schemas.microsoft.com/office/drawing/2010/main" val="0"/>
-                        </a:ext>
-                      </a:extLst>
-                    </a:blip>
-                    <a:srcRect/>
+                    <a:blip r:embed="rId9"/>
                     <a:stretch>
                       <a:fillRect/>
                     </a:stretch>
                   </pic:blipFill>
-                  <pic:spPr bwMode="auto">
+                  <pic:spPr>
                     <a:xfrm>
                       <a:off x="0" y="0"/>
-                      <a:ext cx="5478780" cy="4061460"/>
+                      <a:ext cx="5486400" cy="3193415"/>
                     </a:xfrm>
                     <a:prstGeom prst="rect">
                       <a:avLst/>
                     </a:prstGeom>
-                    <a:noFill/>
-                    <a:ln>
-                      <a:noFill/>
-                    </a:ln>
                   </pic:spPr>
                 </pic:pic>
               </a:graphicData>
@@ -565,7 +563,6 @@
         </w:drawing>
       </w:r>
     </w:p>
-    <w:p/>
     <w:p>
       <w:r>
         <w:t xml:space="preserve">Save this capture trace into a pcapng file. </w:t>
@@ -651,63 +648,60 @@
         <w:t>In more recent versions of Wireshark, you’ll see “[TCP segment of a reassembled PDU]” in the Info c</w:t>
       </w:r>
       <w:r>
-        <w:t xml:space="preserve">olumn of the Wireshark display to indicate that this TCP segment contained data that belonged to an upper layer protocol message </w:t>
-      </w:r>
-      <w:r>
+        <w:t xml:space="preserve">olumn of the Wireshark display to indicate that this TCP segment contained data that belonged to an upper layer protocol message (in our case here, HTTP). </w:t>
+      </w:r>
+      <w:r>
+        <w:t>You should also see TCP ACK segments being returned from gaia.cs.umass.edu to your computer.</w:t>
+      </w:r>
+    </w:p>
+    <w:p/>
+    <w:p>
+      <w:r>
+        <w:t xml:space="preserve">Answer the following questions, by opening the Wireshark captured packet </w:t>
+      </w:r>
+      <w:r>
+        <w:t xml:space="preserve">pcapng </w:t>
+      </w:r>
+      <w:r>
+        <w:t>file</w:t>
+      </w:r>
+      <w:r>
+        <w:t xml:space="preserve"> you saved in the first step</w:t>
+      </w:r>
+      <w:r>
+        <w:t xml:space="preserve">. Whenever possible, when answering a </w:t>
+      </w:r>
+      <w:proofErr w:type="gramStart"/>
+      <w:r>
+        <w:t>question</w:t>
+      </w:r>
+      <w:proofErr w:type="gramEnd"/>
+      <w:r>
+        <w:t xml:space="preserve"> you should </w:t>
+      </w:r>
+      <w:r>
+        <w:t xml:space="preserve">include </w:t>
+      </w:r>
+      <w:r>
+        <w:t>in</w:t>
+      </w:r>
+      <w:r>
+        <w:t xml:space="preserve"> your lab report</w:t>
+      </w:r>
+      <w:r>
+        <w:t xml:space="preserve"> a printout of the packet(s) within the trace that you used to answer the question asked.  Annotate</w:t>
+      </w:r>
+      <w:r>
+        <w:t xml:space="preserve"> </w:t>
+      </w:r>
+      <w:r>
+        <w:t xml:space="preserve">to explain your answer. To print a packet, use </w:t>
+      </w:r>
+      <w:r>
+        <w:rPr>
+          <w:i/>
+        </w:rPr>
         <w:lastRenderedPageBreak/>
-        <w:t xml:space="preserve">(in our case here, HTTP). </w:t>
-      </w:r>
-      <w:r>
-        <w:t>You should also see TCP ACK segments being returned from gaia.cs.umass.edu to your computer.</w:t>
-      </w:r>
-    </w:p>
-    <w:p/>
-    <w:p>
-      <w:r>
-        <w:t xml:space="preserve">Answer the following questions, by opening the Wireshark captured packet </w:t>
-      </w:r>
-      <w:r>
-        <w:t xml:space="preserve">pcapng </w:t>
-      </w:r>
-      <w:r>
-        <w:t>file</w:t>
-      </w:r>
-      <w:r>
-        <w:t xml:space="preserve"> you saved in the first step</w:t>
-      </w:r>
-      <w:r>
-        <w:t xml:space="preserve">. Whenever possible, when answering a </w:t>
-      </w:r>
-      <w:proofErr w:type="gramStart"/>
-      <w:r>
-        <w:t>question</w:t>
-      </w:r>
-      <w:proofErr w:type="gramEnd"/>
-      <w:r>
-        <w:t xml:space="preserve"> you should </w:t>
-      </w:r>
-      <w:r>
-        <w:t xml:space="preserve">include </w:t>
-      </w:r>
-      <w:r>
-        <w:t>in</w:t>
-      </w:r>
-      <w:r>
-        <w:t xml:space="preserve"> your lab report</w:t>
-      </w:r>
-      <w:r>
-        <w:t xml:space="preserve"> a printout of the packet(s) within the trace that you used to answer the question asked.  Annotate</w:t>
-      </w:r>
-      <w:r>
-        <w:t xml:space="preserve"> </w:t>
-      </w:r>
-      <w:r>
-        <w:t xml:space="preserve">to explain your answer. To print a packet, use </w:t>
-      </w:r>
-      <w:r>
-        <w:rPr>
-          <w:i/>
-        </w:rPr>
         <w:t>File-&gt;</w:t>
       </w:r>
       <w:r>
@@ -816,7 +810,6 @@
         <w:rPr>
           <w:noProof/>
         </w:rPr>
-        <w:lastRenderedPageBreak/>
         <w:drawing>
           <wp:inline distT="0" distB="0" distL="0" distR="0">
             <wp:extent cx="5135880" cy="3810000"/>
@@ -915,6 +908,7 @@
           <w:sz w:val="28"/>
           <w:szCs w:val="28"/>
         </w:rPr>
+        <w:lastRenderedPageBreak/>
         <w:t>3. TCP Basics</w:t>
       </w:r>
     </w:p>
@@ -986,11 +980,7 @@
         </w:numPr>
       </w:pPr>
       <w:r>
-        <w:t xml:space="preserve">Consider the TCP segment containing the HTTP POST as the first segment in the TCP connection. What are the sequence numbers of the first six segments in the TCP connection (including the segment containing the HTTP POST)?  At what </w:t>
-      </w:r>
-      <w:r>
-        <w:lastRenderedPageBreak/>
-        <w:t xml:space="preserve">time was each segment sent?  When was the ACK for each segment received?  Given the difference between when each TCP segment was sent, and when its acknowledgement was received, what is the RTT value for each of the six segments?  What is the </w:t>
+        <w:t xml:space="preserve">Consider the TCP segment containing the HTTP POST as the first segment in the TCP connection. What are the sequence numbers of the first six segments in the TCP connection (including the segment containing the HTTP POST)?  At what time was each segment sent?  When was the ACK for each segment received?  Given the difference between when each TCP segment was sent, and when its acknowledgement was received, what is the RTT value for each of the six segments?  What is the </w:t>
       </w:r>
       <w:proofErr w:type="spellStart"/>
       <w:r>
@@ -1047,8 +1037,6 @@
       <w:r>
         <w:t>in the textbook</w:t>
       </w:r>
-      <w:bookmarkStart w:id="0" w:name="_GoBack"/>
-      <w:bookmarkEnd w:id="0"/>
       <w:r>
         <w:t xml:space="preserve"> for all subsequent segments.</w:t>
       </w:r>
@@ -1148,11 +1136,53 @@
         </w:numPr>
       </w:pPr>
       <w:r>
+        <w:lastRenderedPageBreak/>
         <w:t>What is the throughput (bytes transferred per unit time) for the TCP connection?  Explain how you calculated this value.</w:t>
       </w:r>
     </w:p>
     <w:p/>
-    <w:p/>
+    <w:p>
+      <w:r>
+        <w:rPr>
+          <w:noProof/>
+        </w:rPr>
+        <w:drawing>
+          <wp:inline distT="0" distB="0" distL="0" distR="0" wp14:anchorId="10E94327" wp14:editId="12C8755C">
+            <wp:extent cx="5486400" cy="3001010"/>
+            <wp:effectExtent l="0" t="0" r="0" b="8890"/>
+            <wp:docPr id="6" name="图片 6"/>
+            <wp:cNvGraphicFramePr>
+              <a:graphicFrameLocks xmlns:a="http://schemas.openxmlformats.org/drawingml/2006/main" noChangeAspect="1"/>
+            </wp:cNvGraphicFramePr>
+            <a:graphic xmlns:a="http://schemas.openxmlformats.org/drawingml/2006/main">
+              <a:graphicData uri="http://schemas.openxmlformats.org/drawingml/2006/picture">
+                <pic:pic xmlns:pic="http://schemas.openxmlformats.org/drawingml/2006/picture">
+                  <pic:nvPicPr>
+                    <pic:cNvPr id="1" name=""/>
+                    <pic:cNvPicPr/>
+                  </pic:nvPicPr>
+                  <pic:blipFill>
+                    <a:blip r:embed="rId12"/>
+                    <a:stretch>
+                      <a:fillRect/>
+                    </a:stretch>
+                  </pic:blipFill>
+                  <pic:spPr>
+                    <a:xfrm>
+                      <a:off x="0" y="0"/>
+                      <a:ext cx="5486400" cy="3001010"/>
+                    </a:xfrm>
+                    <a:prstGeom prst="rect">
+                      <a:avLst/>
+                    </a:prstGeom>
+                  </pic:spPr>
+                </pic:pic>
+              </a:graphicData>
+            </a:graphic>
+          </wp:inline>
+        </w:drawing>
+      </w:r>
+    </w:p>
     <w:p>
       <w:pPr>
         <w:rPr>
@@ -1227,7 +1257,7 @@
         </w:rPr>
         <w:t>the packet trace</w:t>
       </w:r>
-      <w:hyperlink r:id="rId12" w:history="1">
+      <w:hyperlink r:id="rId13" w:history="1">
         <w:r>
           <w:rPr>
             <w:rFonts w:ascii="Times" w:hAnsi="Times" w:cs="Arial"/>
@@ -1242,7 +1272,7 @@
           </w:rPr>
           <w:t xml:space="preserve"> in </w:t>
         </w:r>
-        <w:hyperlink r:id="rId13" w:history="1">
+        <w:hyperlink r:id="rId14" w:history="1">
           <w:r>
             <w:rPr>
               <w:rStyle w:val="a3"/>
@@ -1283,7 +1313,7 @@
                     </pic:cNvPicPr>
                   </pic:nvPicPr>
                   <pic:blipFill>
-                    <a:blip r:embed="rId14">
+                    <a:blip r:embed="rId15">
                       <a:extLst>
                         <a:ext uri="{28A0092B-C50C-407E-A947-70E740481C1C}">
                           <a14:useLocalDpi xmlns:a14="http://schemas.microsoft.com/office/drawing/2010/main" val="0"/>
@@ -1327,6 +1357,52 @@
     <w:p/>
     <w:p>
       <w:r>
+        <w:rPr>
+          <w:noProof/>
+        </w:rPr>
+        <w:lastRenderedPageBreak/>
+        <w:drawing>
+          <wp:inline distT="0" distB="0" distL="0" distR="0" wp14:anchorId="156C429F" wp14:editId="6DE0C0D5">
+            <wp:extent cx="5486400" cy="3454400"/>
+            <wp:effectExtent l="0" t="0" r="0" b="0"/>
+            <wp:docPr id="7" name="图片 7"/>
+            <wp:cNvGraphicFramePr>
+              <a:graphicFrameLocks xmlns:a="http://schemas.openxmlformats.org/drawingml/2006/main" noChangeAspect="1"/>
+            </wp:cNvGraphicFramePr>
+            <a:graphic xmlns:a="http://schemas.openxmlformats.org/drawingml/2006/main">
+              <a:graphicData uri="http://schemas.openxmlformats.org/drawingml/2006/picture">
+                <pic:pic xmlns:pic="http://schemas.openxmlformats.org/drawingml/2006/picture">
+                  <pic:nvPicPr>
+                    <pic:cNvPr id="1" name=""/>
+                    <pic:cNvPicPr/>
+                  </pic:nvPicPr>
+                  <pic:blipFill>
+                    <a:blip r:embed="rId16"/>
+                    <a:stretch>
+                      <a:fillRect/>
+                    </a:stretch>
+                  </pic:blipFill>
+                  <pic:spPr>
+                    <a:xfrm>
+                      <a:off x="0" y="0"/>
+                      <a:ext cx="5486400" cy="3454400"/>
+                    </a:xfrm>
+                    <a:prstGeom prst="rect">
+                      <a:avLst/>
+                    </a:prstGeom>
+                  </pic:spPr>
+                </pic:pic>
+              </a:graphicData>
+            </a:graphic>
+          </wp:inline>
+        </w:drawing>
+      </w:r>
+      <w:bookmarkStart w:id="0" w:name="_GoBack"/>
+      <w:bookmarkEnd w:id="0"/>
+    </w:p>
+    <w:p/>
+    <w:p>
+      <w:r>
         <w:br w:type="page"/>
       </w:r>
       <w:r>
@@ -1339,7 +1415,7 @@
         </w:rPr>
         <w:t>the packet trace</w:t>
       </w:r>
-      <w:hyperlink r:id="rId15" w:history="1">
+      <w:hyperlink r:id="rId17" w:history="1">
         <w:r>
           <w:rPr>
             <w:rFonts w:ascii="Times" w:hAnsi="Times" w:cs="Arial"/>
@@ -1354,7 +1430,7 @@
           </w:rPr>
           <w:t xml:space="preserve"> in </w:t>
         </w:r>
-        <w:hyperlink r:id="rId16" w:history="1">
+        <w:hyperlink r:id="rId18" w:history="1">
           <w:r>
             <w:rPr>
               <w:rStyle w:val="a3"/>
@@ -1459,13 +1535,7 @@
         <w:footnoteRef/>
       </w:r>
       <w:r>
-        <w:t xml:space="preserve"> If your trace indicates a TCP length greater than 1500 bytes</w:t>
-      </w:r>
-      <w:r>
-        <w:t xml:space="preserve"> (40 bytes of TCP/IP header data and 1460 bytes of TCP payload)</w:t>
-      </w:r>
-      <w:r>
-        <w:t>, and your computer is using an Ethernet connection, then Wireshark is reporting the wrong TCP segment length; it will likely also show only one large TCP segment rather than multiple smaller segments.  Your computer is indeed probably sending multiple smaller segments, as indicated by the ACKs it receives.  This inconsistency in reported segment lengths is due to the interaction between the Ethernet driver and the Wireshark software.</w:t>
+        <w:t xml:space="preserve"> If your trace indicates a TCP length greater than 1500 bytes (40 bytes of TCP/IP header data and 1460 bytes of TCP payload), and your computer is using an Ethernet connection, then Wireshark is reporting the wrong TCP segment length; it will likely also show only one large TCP segment rather than multiple smaller segments.  Your computer is indeed probably sending multiple smaller segments, as indicated by the ACKs it receives.  This inconsistency in reported segment lengths is due to the interaction between the Ethernet driver and the Wireshark software.</w:t>
       </w:r>
     </w:p>
   </w:footnote>
@@ -3833,7 +3903,6 @@
   <w:style w:type="character" w:default="1" w:styleId="a0">
     <w:name w:val="Default Paragraph Font"/>
     <w:uiPriority w:val="1"/>
-    <w:semiHidden/>
     <w:unhideWhenUsed/>
   </w:style>
   <w:style w:type="table" w:default="1" w:styleId="a1">

</xml_diff>